<commit_message>
Modified BAB I s/d III dan Halaman Depan
</commit_message>
<xml_diff>
--- a/BAB I.docx
+++ b/BAB I.docx
@@ -911,6 +911,7 @@
         <w:t xml:space="preserve"> </w:t>
       </w:r>
       <w:proofErr w:type="spellStart"/>
+      <w:proofErr w:type="gramStart"/>
       <w:r>
         <w:rPr>
           <w:rFonts w:cs="Arial"/>
@@ -919,6 +920,7 @@
         <w:t>proses</w:t>
       </w:r>
       <w:proofErr w:type="spellEnd"/>
+      <w:proofErr w:type="gramEnd"/>
       <w:r>
         <w:rPr>
           <w:rFonts w:cs="Arial"/>
@@ -1146,23 +1148,7 @@
           <w:rFonts w:cs="Arial"/>
           <w:szCs w:val="24"/>
         </w:rPr>
-        <w:t xml:space="preserve"> lain human </w:t>
-      </w:r>
-      <w:proofErr w:type="gramStart"/>
-      <w:r>
-        <w:rPr>
-          <w:rFonts w:cs="Arial"/>
-          <w:szCs w:val="24"/>
-        </w:rPr>
-        <w:t>resource</w:t>
-      </w:r>
-      <w:proofErr w:type="gramEnd"/>
-      <w:r>
-        <w:rPr>
-          <w:rFonts w:cs="Arial"/>
-          <w:szCs w:val="24"/>
-        </w:rPr>
-        <w:t xml:space="preserve"> </w:t>
+        <w:t xml:space="preserve"> lain human resource </w:t>
       </w:r>
       <w:proofErr w:type="spellStart"/>
       <w:r>
@@ -8602,7 +8588,7 @@
     </w:p>
     <w:p>
       <w:pPr>
-        <w:ind w:left="567"/>
+        <w:ind w:left="1330"/>
         <w:rPr>
           <w:rFonts w:cs="Arial"/>
         </w:rPr>
@@ -8940,6 +8926,225 @@
         </w:rPr>
         <w:t>TINJAUAN PUSTAKA</w:t>
       </w:r>
+    </w:p>
+    <w:p>
+      <w:pPr>
+        <w:ind w:left="1330"/>
+        <w:rPr>
+          <w:rFonts w:cs="Arial"/>
+          <w:szCs w:val="24"/>
+        </w:rPr>
+      </w:pPr>
+      <w:proofErr w:type="spellStart"/>
+      <w:proofErr w:type="gramStart"/>
+      <w:r>
+        <w:rPr>
+          <w:rFonts w:cs="Arial"/>
+          <w:szCs w:val="24"/>
+        </w:rPr>
+        <w:t>Berisikan</w:t>
+      </w:r>
+      <w:proofErr w:type="spellEnd"/>
+      <w:r>
+        <w:rPr>
+          <w:rFonts w:cs="Arial"/>
+          <w:szCs w:val="24"/>
+        </w:rPr>
+        <w:t xml:space="preserve"> </w:t>
+      </w:r>
+      <w:proofErr w:type="spellStart"/>
+      <w:r>
+        <w:rPr>
+          <w:rFonts w:cs="Arial"/>
+          <w:szCs w:val="24"/>
+        </w:rPr>
+        <w:t>tinjauan</w:t>
+      </w:r>
+      <w:proofErr w:type="spellEnd"/>
+      <w:r>
+        <w:rPr>
+          <w:rFonts w:cs="Arial"/>
+          <w:szCs w:val="24"/>
+        </w:rPr>
+        <w:t xml:space="preserve"> </w:t>
+      </w:r>
+      <w:proofErr w:type="spellStart"/>
+      <w:r>
+        <w:rPr>
+          <w:rFonts w:cs="Arial"/>
+          <w:szCs w:val="24"/>
+        </w:rPr>
+        <w:t>teori</w:t>
+      </w:r>
+      <w:proofErr w:type="spellEnd"/>
+      <w:r>
+        <w:rPr>
+          <w:rFonts w:cs="Arial"/>
+          <w:szCs w:val="24"/>
+        </w:rPr>
+        <w:t xml:space="preserve"> yang </w:t>
+      </w:r>
+      <w:proofErr w:type="spellStart"/>
+      <w:r>
+        <w:rPr>
+          <w:rFonts w:cs="Arial"/>
+          <w:szCs w:val="24"/>
+        </w:rPr>
+        <w:t>mendeskripsikan</w:t>
+      </w:r>
+      <w:proofErr w:type="spellEnd"/>
+      <w:r>
+        <w:rPr>
+          <w:rFonts w:cs="Arial"/>
+          <w:szCs w:val="24"/>
+        </w:rPr>
+        <w:t xml:space="preserve"> </w:t>
+      </w:r>
+      <w:proofErr w:type="spellStart"/>
+      <w:r>
+        <w:rPr>
+          <w:rFonts w:cs="Arial"/>
+          <w:szCs w:val="24"/>
+        </w:rPr>
+        <w:t>pengertian</w:t>
+      </w:r>
+      <w:proofErr w:type="spellEnd"/>
+      <w:r>
+        <w:rPr>
+          <w:rFonts w:cs="Arial"/>
+          <w:szCs w:val="24"/>
+        </w:rPr>
+        <w:t xml:space="preserve">, </w:t>
+      </w:r>
+      <w:proofErr w:type="spellStart"/>
+      <w:r>
+        <w:rPr>
+          <w:rFonts w:cs="Arial"/>
+          <w:szCs w:val="24"/>
+        </w:rPr>
+        <w:t>jenis-jenis</w:t>
+      </w:r>
+      <w:proofErr w:type="spellEnd"/>
+      <w:r>
+        <w:rPr>
+          <w:rFonts w:cs="Arial"/>
+          <w:szCs w:val="24"/>
+        </w:rPr>
+        <w:t xml:space="preserve"> </w:t>
+      </w:r>
+      <w:proofErr w:type="spellStart"/>
+      <w:r>
+        <w:rPr>
+          <w:rFonts w:cs="Arial"/>
+          <w:szCs w:val="24"/>
+        </w:rPr>
+        <w:t>dan</w:t>
+      </w:r>
+      <w:proofErr w:type="spellEnd"/>
+      <w:r>
+        <w:rPr>
+          <w:rFonts w:cs="Arial"/>
+          <w:szCs w:val="24"/>
+        </w:rPr>
+        <w:t xml:space="preserve"> </w:t>
+      </w:r>
+      <w:proofErr w:type="spellStart"/>
+      <w:r>
+        <w:rPr>
+          <w:rFonts w:cs="Arial"/>
+          <w:szCs w:val="24"/>
+        </w:rPr>
+        <w:t>prinsip</w:t>
+      </w:r>
+      <w:proofErr w:type="spellEnd"/>
+      <w:r>
+        <w:rPr>
+          <w:rFonts w:cs="Arial"/>
+          <w:szCs w:val="24"/>
+        </w:rPr>
+        <w:t xml:space="preserve"> </w:t>
+      </w:r>
+      <w:proofErr w:type="spellStart"/>
+      <w:r>
+        <w:rPr>
+          <w:rFonts w:cs="Arial"/>
+          <w:szCs w:val="24"/>
+        </w:rPr>
+        <w:t>dasar</w:t>
+      </w:r>
+      <w:proofErr w:type="spellEnd"/>
+      <w:r>
+        <w:rPr>
+          <w:rFonts w:cs="Arial"/>
+          <w:szCs w:val="24"/>
+        </w:rPr>
+        <w:t xml:space="preserve"> yang </w:t>
+      </w:r>
+      <w:proofErr w:type="spellStart"/>
+      <w:r>
+        <w:rPr>
+          <w:rFonts w:cs="Arial"/>
+          <w:szCs w:val="24"/>
+        </w:rPr>
+        <w:t>digunakan</w:t>
+      </w:r>
+      <w:proofErr w:type="spellEnd"/>
+      <w:r>
+        <w:rPr>
+          <w:rFonts w:cs="Arial"/>
+          <w:szCs w:val="24"/>
+        </w:rPr>
+        <w:t xml:space="preserve"> </w:t>
+      </w:r>
+      <w:proofErr w:type="spellStart"/>
+      <w:r>
+        <w:rPr>
+          <w:rFonts w:cs="Arial"/>
+          <w:szCs w:val="24"/>
+        </w:rPr>
+        <w:t>dalam</w:t>
+      </w:r>
+      <w:proofErr w:type="spellEnd"/>
+      <w:r>
+        <w:rPr>
+          <w:rFonts w:cs="Arial"/>
+          <w:szCs w:val="24"/>
+        </w:rPr>
+        <w:t xml:space="preserve"> </w:t>
+      </w:r>
+      <w:proofErr w:type="spellStart"/>
+      <w:r>
+        <w:rPr>
+          <w:rFonts w:cs="Arial"/>
+          <w:szCs w:val="24"/>
+        </w:rPr>
+        <w:t>menyusun</w:t>
+      </w:r>
+      <w:proofErr w:type="spellEnd"/>
+      <w:r>
+        <w:rPr>
+          <w:rFonts w:cs="Arial"/>
+          <w:szCs w:val="24"/>
+        </w:rPr>
+        <w:t xml:space="preserve"> </w:t>
+      </w:r>
+      <w:proofErr w:type="spellStart"/>
+      <w:r>
+        <w:rPr>
+          <w:rFonts w:cs="Arial"/>
+          <w:szCs w:val="24"/>
+        </w:rPr>
+        <w:t>penelitian</w:t>
+      </w:r>
+      <w:proofErr w:type="spellEnd"/>
+      <w:r>
+        <w:rPr>
+          <w:rFonts w:cs="Arial"/>
+          <w:szCs w:val="24"/>
+        </w:rPr>
+        <w:t>.</w:t>
+      </w:r>
+      <w:proofErr w:type="gramEnd"/>
     </w:p>
     <w:p>
       <w:pPr>
@@ -8953,216 +9158,6 @@
           <w:szCs w:val="24"/>
         </w:rPr>
       </w:pPr>
-      <w:proofErr w:type="spellStart"/>
-      <w:proofErr w:type="gramStart"/>
-      <w:r>
-        <w:rPr>
-          <w:rFonts w:cs="Arial"/>
-          <w:szCs w:val="24"/>
-        </w:rPr>
-        <w:t>Berisikan</w:t>
-      </w:r>
-      <w:proofErr w:type="spellEnd"/>
-      <w:r>
-        <w:rPr>
-          <w:rFonts w:cs="Arial"/>
-          <w:szCs w:val="24"/>
-        </w:rPr>
-        <w:t xml:space="preserve"> </w:t>
-      </w:r>
-      <w:proofErr w:type="spellStart"/>
-      <w:r>
-        <w:rPr>
-          <w:rFonts w:cs="Arial"/>
-          <w:szCs w:val="24"/>
-        </w:rPr>
-        <w:t>tinjauan</w:t>
-      </w:r>
-      <w:proofErr w:type="spellEnd"/>
-      <w:r>
-        <w:rPr>
-          <w:rFonts w:cs="Arial"/>
-          <w:szCs w:val="24"/>
-        </w:rPr>
-        <w:t xml:space="preserve"> </w:t>
-      </w:r>
-      <w:proofErr w:type="spellStart"/>
-      <w:r>
-        <w:rPr>
-          <w:rFonts w:cs="Arial"/>
-          <w:szCs w:val="24"/>
-        </w:rPr>
-        <w:t>teori</w:t>
-      </w:r>
-      <w:proofErr w:type="spellEnd"/>
-      <w:r>
-        <w:rPr>
-          <w:rFonts w:cs="Arial"/>
-          <w:szCs w:val="24"/>
-        </w:rPr>
-        <w:t xml:space="preserve"> yang </w:t>
-      </w:r>
-      <w:proofErr w:type="spellStart"/>
-      <w:r>
-        <w:rPr>
-          <w:rFonts w:cs="Arial"/>
-          <w:szCs w:val="24"/>
-        </w:rPr>
-        <w:t>mendeskripsikan</w:t>
-      </w:r>
-      <w:proofErr w:type="spellEnd"/>
-      <w:r>
-        <w:rPr>
-          <w:rFonts w:cs="Arial"/>
-          <w:szCs w:val="24"/>
-        </w:rPr>
-        <w:t xml:space="preserve"> </w:t>
-      </w:r>
-      <w:proofErr w:type="spellStart"/>
-      <w:r>
-        <w:rPr>
-          <w:rFonts w:cs="Arial"/>
-          <w:szCs w:val="24"/>
-        </w:rPr>
-        <w:t>pengertian</w:t>
-      </w:r>
-      <w:proofErr w:type="spellEnd"/>
-      <w:r>
-        <w:rPr>
-          <w:rFonts w:cs="Arial"/>
-          <w:szCs w:val="24"/>
-        </w:rPr>
-        <w:t xml:space="preserve">, </w:t>
-      </w:r>
-      <w:proofErr w:type="spellStart"/>
-      <w:r>
-        <w:rPr>
-          <w:rFonts w:cs="Arial"/>
-          <w:szCs w:val="24"/>
-        </w:rPr>
-        <w:t>jenis-jenis</w:t>
-      </w:r>
-      <w:proofErr w:type="spellEnd"/>
-      <w:r>
-        <w:rPr>
-          <w:rFonts w:cs="Arial"/>
-          <w:szCs w:val="24"/>
-        </w:rPr>
-        <w:t xml:space="preserve"> </w:t>
-      </w:r>
-      <w:proofErr w:type="spellStart"/>
-      <w:r>
-        <w:rPr>
-          <w:rFonts w:cs="Arial"/>
-          <w:szCs w:val="24"/>
-        </w:rPr>
-        <w:t>dan</w:t>
-      </w:r>
-      <w:proofErr w:type="spellEnd"/>
-      <w:r>
-        <w:rPr>
-          <w:rFonts w:cs="Arial"/>
-          <w:szCs w:val="24"/>
-        </w:rPr>
-        <w:t xml:space="preserve"> </w:t>
-      </w:r>
-      <w:proofErr w:type="spellStart"/>
-      <w:r>
-        <w:rPr>
-          <w:rFonts w:cs="Arial"/>
-          <w:szCs w:val="24"/>
-        </w:rPr>
-        <w:t>prinsip</w:t>
-      </w:r>
-      <w:proofErr w:type="spellEnd"/>
-      <w:r>
-        <w:rPr>
-          <w:rFonts w:cs="Arial"/>
-          <w:szCs w:val="24"/>
-        </w:rPr>
-        <w:t xml:space="preserve"> </w:t>
-      </w:r>
-      <w:proofErr w:type="spellStart"/>
-      <w:r>
-        <w:rPr>
-          <w:rFonts w:cs="Arial"/>
-          <w:szCs w:val="24"/>
-        </w:rPr>
-        <w:t>dasar</w:t>
-      </w:r>
-      <w:proofErr w:type="spellEnd"/>
-      <w:r>
-        <w:rPr>
-          <w:rFonts w:cs="Arial"/>
-          <w:szCs w:val="24"/>
-        </w:rPr>
-        <w:t xml:space="preserve"> yang </w:t>
-      </w:r>
-      <w:proofErr w:type="spellStart"/>
-      <w:r>
-        <w:rPr>
-          <w:rFonts w:cs="Arial"/>
-          <w:szCs w:val="24"/>
-        </w:rPr>
-        <w:t>digunakan</w:t>
-      </w:r>
-      <w:proofErr w:type="spellEnd"/>
-      <w:r>
-        <w:rPr>
-          <w:rFonts w:cs="Arial"/>
-          <w:szCs w:val="24"/>
-        </w:rPr>
-        <w:t xml:space="preserve"> </w:t>
-      </w:r>
-      <w:proofErr w:type="spellStart"/>
-      <w:r>
-        <w:rPr>
-          <w:rFonts w:cs="Arial"/>
-          <w:szCs w:val="24"/>
-        </w:rPr>
-        <w:t>dalam</w:t>
-      </w:r>
-      <w:proofErr w:type="spellEnd"/>
-      <w:r>
-        <w:rPr>
-          <w:rFonts w:cs="Arial"/>
-          <w:szCs w:val="24"/>
-        </w:rPr>
-        <w:t xml:space="preserve"> </w:t>
-      </w:r>
-      <w:proofErr w:type="spellStart"/>
-      <w:r>
-        <w:rPr>
-          <w:rFonts w:cs="Arial"/>
-          <w:szCs w:val="24"/>
-        </w:rPr>
-        <w:t>menyusun</w:t>
-      </w:r>
-      <w:proofErr w:type="spellEnd"/>
-      <w:r>
-        <w:rPr>
-          <w:rFonts w:cs="Arial"/>
-          <w:szCs w:val="24"/>
-        </w:rPr>
-        <w:t xml:space="preserve"> </w:t>
-      </w:r>
-      <w:proofErr w:type="spellStart"/>
-      <w:r>
-        <w:rPr>
-          <w:rFonts w:cs="Arial"/>
-          <w:szCs w:val="24"/>
-        </w:rPr>
-        <w:t>penelitian</w:t>
-      </w:r>
-      <w:proofErr w:type="spellEnd"/>
-      <w:r>
-        <w:rPr>
-          <w:rFonts w:cs="Arial"/>
-          <w:szCs w:val="24"/>
-        </w:rPr>
-        <w:t>.</w:t>
-      </w:r>
-      <w:proofErr w:type="gramEnd"/>
     </w:p>
     <w:p>
       <w:pPr>
@@ -9176,6 +9171,303 @@
           <w:szCs w:val="24"/>
         </w:rPr>
       </w:pPr>
+      <w:r>
+        <w:rPr>
+          <w:rFonts w:cs="Arial"/>
+          <w:szCs w:val="24"/>
+        </w:rPr>
+        <w:t>BAB III. METODELOGI PENELITIAN</w:t>
+      </w:r>
+    </w:p>
+    <w:p>
+      <w:pPr>
+        <w:ind w:left="1330"/>
+        <w:rPr>
+          <w:rFonts w:cs="Arial"/>
+          <w:szCs w:val="24"/>
+        </w:rPr>
+      </w:pPr>
+      <w:proofErr w:type="spellStart"/>
+      <w:proofErr w:type="gramStart"/>
+      <w:r>
+        <w:rPr>
+          <w:rFonts w:cs="Arial"/>
+          <w:szCs w:val="24"/>
+        </w:rPr>
+        <w:t>Bab</w:t>
+      </w:r>
+      <w:proofErr w:type="spellEnd"/>
+      <w:r>
+        <w:rPr>
+          <w:rFonts w:cs="Arial"/>
+          <w:szCs w:val="24"/>
+        </w:rPr>
+        <w:t xml:space="preserve"> yang </w:t>
+      </w:r>
+      <w:proofErr w:type="spellStart"/>
+      <w:r>
+        <w:rPr>
+          <w:rFonts w:cs="Arial"/>
+          <w:szCs w:val="24"/>
+        </w:rPr>
+        <w:t>berisi</w:t>
+      </w:r>
+      <w:proofErr w:type="spellEnd"/>
+      <w:r>
+        <w:rPr>
+          <w:rFonts w:cs="Arial"/>
+          <w:szCs w:val="24"/>
+        </w:rPr>
+        <w:t xml:space="preserve"> </w:t>
+      </w:r>
+      <w:proofErr w:type="spellStart"/>
+      <w:r>
+        <w:rPr>
+          <w:rFonts w:cs="Arial"/>
+          <w:szCs w:val="24"/>
+        </w:rPr>
+        <w:t>uraian</w:t>
+      </w:r>
+      <w:proofErr w:type="spellEnd"/>
+      <w:r>
+        <w:rPr>
+          <w:rFonts w:cs="Arial"/>
+          <w:szCs w:val="24"/>
+        </w:rPr>
+        <w:t xml:space="preserve"> </w:t>
+      </w:r>
+      <w:proofErr w:type="spellStart"/>
+      <w:r>
+        <w:rPr>
+          <w:rFonts w:cs="Arial"/>
+          <w:szCs w:val="24"/>
+        </w:rPr>
+        <w:t>dari</w:t>
+      </w:r>
+      <w:proofErr w:type="spellEnd"/>
+      <w:r>
+        <w:rPr>
+          <w:rFonts w:cs="Arial"/>
+          <w:szCs w:val="24"/>
+        </w:rPr>
+        <w:t xml:space="preserve"> </w:t>
+      </w:r>
+      <w:proofErr w:type="spellStart"/>
+      <w:r>
+        <w:rPr>
+          <w:rFonts w:cs="Arial"/>
+          <w:szCs w:val="24"/>
+        </w:rPr>
+        <w:t>desain</w:t>
+      </w:r>
+      <w:proofErr w:type="spellEnd"/>
+      <w:r>
+        <w:rPr>
+          <w:rFonts w:cs="Arial"/>
+          <w:szCs w:val="24"/>
+        </w:rPr>
+        <w:t xml:space="preserve"> </w:t>
+      </w:r>
+      <w:proofErr w:type="spellStart"/>
+      <w:r>
+        <w:rPr>
+          <w:rFonts w:cs="Arial"/>
+          <w:szCs w:val="24"/>
+        </w:rPr>
+        <w:t>penelitian</w:t>
+      </w:r>
+      <w:proofErr w:type="spellEnd"/>
+      <w:r>
+        <w:rPr>
+          <w:rFonts w:cs="Arial"/>
+          <w:szCs w:val="24"/>
+        </w:rPr>
+        <w:t xml:space="preserve">, </w:t>
+      </w:r>
+      <w:proofErr w:type="spellStart"/>
+      <w:r>
+        <w:rPr>
+          <w:rFonts w:cs="Arial"/>
+          <w:szCs w:val="24"/>
+        </w:rPr>
+        <w:t>operasional</w:t>
+      </w:r>
+      <w:proofErr w:type="spellEnd"/>
+      <w:r>
+        <w:rPr>
+          <w:rFonts w:cs="Arial"/>
+          <w:szCs w:val="24"/>
+        </w:rPr>
+        <w:t xml:space="preserve"> variable, </w:t>
+      </w:r>
+      <w:proofErr w:type="spellStart"/>
+      <w:r>
+        <w:rPr>
+          <w:rFonts w:cs="Arial"/>
+          <w:szCs w:val="24"/>
+        </w:rPr>
+        <w:t>populasi</w:t>
+      </w:r>
+      <w:proofErr w:type="spellEnd"/>
+      <w:r>
+        <w:rPr>
+          <w:rFonts w:cs="Arial"/>
+          <w:szCs w:val="24"/>
+        </w:rPr>
+        <w:t xml:space="preserve">, </w:t>
+      </w:r>
+      <w:proofErr w:type="spellStart"/>
+      <w:r>
+        <w:rPr>
+          <w:rFonts w:cs="Arial"/>
+          <w:szCs w:val="24"/>
+        </w:rPr>
+        <w:t>sampel</w:t>
+      </w:r>
+      <w:proofErr w:type="spellEnd"/>
+      <w:r>
+        <w:rPr>
+          <w:rFonts w:cs="Arial"/>
+          <w:szCs w:val="24"/>
+        </w:rPr>
+        <w:t xml:space="preserve"> </w:t>
+      </w:r>
+      <w:proofErr w:type="spellStart"/>
+      <w:r>
+        <w:rPr>
+          <w:rFonts w:cs="Arial"/>
+          <w:szCs w:val="24"/>
+        </w:rPr>
+        <w:t>penelitian</w:t>
+      </w:r>
+      <w:proofErr w:type="spellEnd"/>
+      <w:r>
+        <w:rPr>
+          <w:rFonts w:cs="Arial"/>
+          <w:szCs w:val="24"/>
+        </w:rPr>
+        <w:t xml:space="preserve">, </w:t>
+      </w:r>
+      <w:proofErr w:type="spellStart"/>
+      <w:r>
+        <w:rPr>
+          <w:rFonts w:cs="Arial"/>
+          <w:szCs w:val="24"/>
+        </w:rPr>
+        <w:t>teknik</w:t>
+      </w:r>
+      <w:proofErr w:type="spellEnd"/>
+      <w:r>
+        <w:rPr>
+          <w:rFonts w:cs="Arial"/>
+          <w:szCs w:val="24"/>
+        </w:rPr>
+        <w:t xml:space="preserve"> </w:t>
+      </w:r>
+      <w:proofErr w:type="spellStart"/>
+      <w:r>
+        <w:rPr>
+          <w:rFonts w:cs="Arial"/>
+          <w:szCs w:val="24"/>
+        </w:rPr>
+        <w:t>pengumpulan</w:t>
+      </w:r>
+      <w:proofErr w:type="spellEnd"/>
+      <w:r>
+        <w:rPr>
+          <w:rFonts w:cs="Arial"/>
+          <w:szCs w:val="24"/>
+        </w:rPr>
+        <w:t xml:space="preserve"> data, </w:t>
+      </w:r>
+      <w:proofErr w:type="spellStart"/>
+      <w:r>
+        <w:rPr>
+          <w:rFonts w:cs="Arial"/>
+          <w:szCs w:val="24"/>
+        </w:rPr>
+        <w:t>rancangan</w:t>
+      </w:r>
+      <w:proofErr w:type="spellEnd"/>
+      <w:r>
+        <w:rPr>
+          <w:rFonts w:cs="Arial"/>
+          <w:szCs w:val="24"/>
+        </w:rPr>
+        <w:t xml:space="preserve"> </w:t>
+      </w:r>
+      <w:proofErr w:type="spellStart"/>
+      <w:r>
+        <w:rPr>
+          <w:rFonts w:cs="Arial"/>
+          <w:szCs w:val="24"/>
+        </w:rPr>
+        <w:t>pengujian</w:t>
+      </w:r>
+      <w:proofErr w:type="spellEnd"/>
+      <w:r>
+        <w:rPr>
+          <w:rFonts w:cs="Arial"/>
+          <w:szCs w:val="24"/>
+        </w:rPr>
+        <w:t xml:space="preserve"> </w:t>
+      </w:r>
+      <w:proofErr w:type="spellStart"/>
+      <w:r>
+        <w:rPr>
+          <w:rFonts w:cs="Arial"/>
+          <w:szCs w:val="24"/>
+        </w:rPr>
+        <w:t>dan</w:t>
+      </w:r>
+      <w:proofErr w:type="spellEnd"/>
+      <w:r>
+        <w:rPr>
+          <w:rFonts w:cs="Arial"/>
+          <w:szCs w:val="24"/>
+        </w:rPr>
+        <w:t xml:space="preserve"> </w:t>
+      </w:r>
+      <w:proofErr w:type="spellStart"/>
+      <w:r>
+        <w:rPr>
+          <w:rFonts w:cs="Arial"/>
+          <w:szCs w:val="24"/>
+        </w:rPr>
+        <w:t>jadual</w:t>
+      </w:r>
+      <w:proofErr w:type="spellEnd"/>
+      <w:r>
+        <w:rPr>
+          <w:rFonts w:cs="Arial"/>
+          <w:szCs w:val="24"/>
+        </w:rPr>
+        <w:t xml:space="preserve"> </w:t>
+      </w:r>
+      <w:proofErr w:type="spellStart"/>
+      <w:r>
+        <w:rPr>
+          <w:rFonts w:cs="Arial"/>
+          <w:szCs w:val="24"/>
+        </w:rPr>
+        <w:t>penelitian</w:t>
+      </w:r>
+      <w:proofErr w:type="spellEnd"/>
+      <w:r>
+        <w:rPr>
+          <w:rFonts w:cs="Arial"/>
+          <w:szCs w:val="24"/>
+        </w:rPr>
+        <w:t>.</w:t>
+      </w:r>
+      <w:proofErr w:type="gramEnd"/>
+      <w:r>
+        <w:rPr>
+          <w:rFonts w:cs="Arial"/>
+          <w:szCs w:val="24"/>
+        </w:rPr>
+        <w:t xml:space="preserve"> </w:t>
+      </w:r>
     </w:p>
     <w:p>
       <w:pPr>
@@ -9189,13 +9481,6 @@
           <w:szCs w:val="24"/>
         </w:rPr>
       </w:pPr>
-      <w:r>
-        <w:rPr>
-          <w:rFonts w:cs="Arial"/>
-          <w:szCs w:val="24"/>
-        </w:rPr>
-        <w:t>BAB III. METODELOGI PENELITIAN</w:t>
-      </w:r>
     </w:p>
     <w:p>
       <w:pPr>
@@ -9209,287 +9494,6 @@
           <w:szCs w:val="24"/>
         </w:rPr>
       </w:pPr>
-      <w:proofErr w:type="spellStart"/>
-      <w:proofErr w:type="gramStart"/>
-      <w:r>
-        <w:rPr>
-          <w:rFonts w:cs="Arial"/>
-          <w:szCs w:val="24"/>
-        </w:rPr>
-        <w:t>Bab</w:t>
-      </w:r>
-      <w:proofErr w:type="spellEnd"/>
-      <w:r>
-        <w:rPr>
-          <w:rFonts w:cs="Arial"/>
-          <w:szCs w:val="24"/>
-        </w:rPr>
-        <w:t xml:space="preserve"> yang </w:t>
-      </w:r>
-      <w:proofErr w:type="spellStart"/>
-      <w:r>
-        <w:rPr>
-          <w:rFonts w:cs="Arial"/>
-          <w:szCs w:val="24"/>
-        </w:rPr>
-        <w:t>berisi</w:t>
-      </w:r>
-      <w:proofErr w:type="spellEnd"/>
-      <w:r>
-        <w:rPr>
-          <w:rFonts w:cs="Arial"/>
-          <w:szCs w:val="24"/>
-        </w:rPr>
-        <w:t xml:space="preserve"> </w:t>
-      </w:r>
-      <w:proofErr w:type="spellStart"/>
-      <w:r>
-        <w:rPr>
-          <w:rFonts w:cs="Arial"/>
-          <w:szCs w:val="24"/>
-        </w:rPr>
-        <w:t>uraian</w:t>
-      </w:r>
-      <w:proofErr w:type="spellEnd"/>
-      <w:r>
-        <w:rPr>
-          <w:rFonts w:cs="Arial"/>
-          <w:szCs w:val="24"/>
-        </w:rPr>
-        <w:t xml:space="preserve"> </w:t>
-      </w:r>
-      <w:proofErr w:type="spellStart"/>
-      <w:r>
-        <w:rPr>
-          <w:rFonts w:cs="Arial"/>
-          <w:szCs w:val="24"/>
-        </w:rPr>
-        <w:t>dari</w:t>
-      </w:r>
-      <w:proofErr w:type="spellEnd"/>
-      <w:r>
-        <w:rPr>
-          <w:rFonts w:cs="Arial"/>
-          <w:szCs w:val="24"/>
-        </w:rPr>
-        <w:t xml:space="preserve"> </w:t>
-      </w:r>
-      <w:proofErr w:type="spellStart"/>
-      <w:r>
-        <w:rPr>
-          <w:rFonts w:cs="Arial"/>
-          <w:szCs w:val="24"/>
-        </w:rPr>
-        <w:t>desain</w:t>
-      </w:r>
-      <w:proofErr w:type="spellEnd"/>
-      <w:r>
-        <w:rPr>
-          <w:rFonts w:cs="Arial"/>
-          <w:szCs w:val="24"/>
-        </w:rPr>
-        <w:t xml:space="preserve"> </w:t>
-      </w:r>
-      <w:proofErr w:type="spellStart"/>
-      <w:r>
-        <w:rPr>
-          <w:rFonts w:cs="Arial"/>
-          <w:szCs w:val="24"/>
-        </w:rPr>
-        <w:t>penelitian</w:t>
-      </w:r>
-      <w:proofErr w:type="spellEnd"/>
-      <w:r>
-        <w:rPr>
-          <w:rFonts w:cs="Arial"/>
-          <w:szCs w:val="24"/>
-        </w:rPr>
-        <w:t xml:space="preserve">, </w:t>
-      </w:r>
-      <w:proofErr w:type="spellStart"/>
-      <w:r>
-        <w:rPr>
-          <w:rFonts w:cs="Arial"/>
-          <w:szCs w:val="24"/>
-        </w:rPr>
-        <w:t>operasional</w:t>
-      </w:r>
-      <w:proofErr w:type="spellEnd"/>
-      <w:r>
-        <w:rPr>
-          <w:rFonts w:cs="Arial"/>
-          <w:szCs w:val="24"/>
-        </w:rPr>
-        <w:t xml:space="preserve"> variable, </w:t>
-      </w:r>
-      <w:proofErr w:type="spellStart"/>
-      <w:r>
-        <w:rPr>
-          <w:rFonts w:cs="Arial"/>
-          <w:szCs w:val="24"/>
-        </w:rPr>
-        <w:t>populasi</w:t>
-      </w:r>
-      <w:proofErr w:type="spellEnd"/>
-      <w:r>
-        <w:rPr>
-          <w:rFonts w:cs="Arial"/>
-          <w:szCs w:val="24"/>
-        </w:rPr>
-        <w:t xml:space="preserve">, </w:t>
-      </w:r>
-      <w:proofErr w:type="spellStart"/>
-      <w:r>
-        <w:rPr>
-          <w:rFonts w:cs="Arial"/>
-          <w:szCs w:val="24"/>
-        </w:rPr>
-        <w:t>sampel</w:t>
-      </w:r>
-      <w:proofErr w:type="spellEnd"/>
-      <w:r>
-        <w:rPr>
-          <w:rFonts w:cs="Arial"/>
-          <w:szCs w:val="24"/>
-        </w:rPr>
-        <w:t xml:space="preserve"> </w:t>
-      </w:r>
-      <w:proofErr w:type="spellStart"/>
-      <w:r>
-        <w:rPr>
-          <w:rFonts w:cs="Arial"/>
-          <w:szCs w:val="24"/>
-        </w:rPr>
-        <w:t>penelitian</w:t>
-      </w:r>
-      <w:proofErr w:type="spellEnd"/>
-      <w:r>
-        <w:rPr>
-          <w:rFonts w:cs="Arial"/>
-          <w:szCs w:val="24"/>
-        </w:rPr>
-        <w:t xml:space="preserve">, </w:t>
-      </w:r>
-      <w:proofErr w:type="spellStart"/>
-      <w:r>
-        <w:rPr>
-          <w:rFonts w:cs="Arial"/>
-          <w:szCs w:val="24"/>
-        </w:rPr>
-        <w:t>teknik</w:t>
-      </w:r>
-      <w:proofErr w:type="spellEnd"/>
-      <w:r>
-        <w:rPr>
-          <w:rFonts w:cs="Arial"/>
-          <w:szCs w:val="24"/>
-        </w:rPr>
-        <w:t xml:space="preserve"> </w:t>
-      </w:r>
-      <w:proofErr w:type="spellStart"/>
-      <w:r>
-        <w:rPr>
-          <w:rFonts w:cs="Arial"/>
-          <w:szCs w:val="24"/>
-        </w:rPr>
-        <w:t>pengumpulan</w:t>
-      </w:r>
-      <w:proofErr w:type="spellEnd"/>
-      <w:r>
-        <w:rPr>
-          <w:rFonts w:cs="Arial"/>
-          <w:szCs w:val="24"/>
-        </w:rPr>
-        <w:t xml:space="preserve"> data, </w:t>
-      </w:r>
-      <w:proofErr w:type="spellStart"/>
-      <w:r>
-        <w:rPr>
-          <w:rFonts w:cs="Arial"/>
-          <w:szCs w:val="24"/>
-        </w:rPr>
-        <w:t>rancangan</w:t>
-      </w:r>
-      <w:proofErr w:type="spellEnd"/>
-      <w:r>
-        <w:rPr>
-          <w:rFonts w:cs="Arial"/>
-          <w:szCs w:val="24"/>
-        </w:rPr>
-        <w:t xml:space="preserve"> </w:t>
-      </w:r>
-      <w:proofErr w:type="spellStart"/>
-      <w:r>
-        <w:rPr>
-          <w:rFonts w:cs="Arial"/>
-          <w:szCs w:val="24"/>
-        </w:rPr>
-        <w:t>pengujian</w:t>
-      </w:r>
-      <w:proofErr w:type="spellEnd"/>
-      <w:r>
-        <w:rPr>
-          <w:rFonts w:cs="Arial"/>
-          <w:szCs w:val="24"/>
-        </w:rPr>
-        <w:t xml:space="preserve"> </w:t>
-      </w:r>
-      <w:proofErr w:type="spellStart"/>
-      <w:r>
-        <w:rPr>
-          <w:rFonts w:cs="Arial"/>
-          <w:szCs w:val="24"/>
-        </w:rPr>
-        <w:t>dan</w:t>
-      </w:r>
-      <w:proofErr w:type="spellEnd"/>
-      <w:r>
-        <w:rPr>
-          <w:rFonts w:cs="Arial"/>
-          <w:szCs w:val="24"/>
-        </w:rPr>
-        <w:t xml:space="preserve"> </w:t>
-      </w:r>
-      <w:proofErr w:type="spellStart"/>
-      <w:r>
-        <w:rPr>
-          <w:rFonts w:cs="Arial"/>
-          <w:szCs w:val="24"/>
-        </w:rPr>
-        <w:t>jadual</w:t>
-      </w:r>
-      <w:proofErr w:type="spellEnd"/>
-      <w:r>
-        <w:rPr>
-          <w:rFonts w:cs="Arial"/>
-          <w:szCs w:val="24"/>
-        </w:rPr>
-        <w:t xml:space="preserve"> </w:t>
-      </w:r>
-      <w:proofErr w:type="spellStart"/>
-      <w:r>
-        <w:rPr>
-          <w:rFonts w:cs="Arial"/>
-          <w:szCs w:val="24"/>
-        </w:rPr>
-        <w:t>penelitian</w:t>
-      </w:r>
-      <w:proofErr w:type="spellEnd"/>
-      <w:r>
-        <w:rPr>
-          <w:rFonts w:cs="Arial"/>
-          <w:szCs w:val="24"/>
-        </w:rPr>
-        <w:t>.</w:t>
-      </w:r>
-      <w:proofErr w:type="gramEnd"/>
-      <w:r>
-        <w:rPr>
-          <w:rFonts w:cs="Arial"/>
-          <w:szCs w:val="24"/>
-        </w:rPr>
-        <w:t xml:space="preserve"> </w:t>
-      </w:r>
     </w:p>
     <w:p>
       <w:pPr>
@@ -9503,6 +9507,410 @@
           <w:szCs w:val="24"/>
         </w:rPr>
       </w:pPr>
+      <w:proofErr w:type="gramStart"/>
+      <w:r>
+        <w:rPr>
+          <w:rFonts w:cs="Arial"/>
+          <w:szCs w:val="24"/>
+        </w:rPr>
+        <w:t>BAB IV.</w:t>
+      </w:r>
+      <w:proofErr w:type="gramEnd"/>
+      <w:r>
+        <w:rPr>
+          <w:rFonts w:cs="Arial"/>
+          <w:szCs w:val="24"/>
+        </w:rPr>
+        <w:t xml:space="preserve"> ANALIS DAN PEMBAHASAN MASALAH </w:t>
+      </w:r>
+    </w:p>
+    <w:p>
+      <w:pPr>
+        <w:ind w:left="1330"/>
+        <w:rPr>
+          <w:rFonts w:cs="Arial"/>
+        </w:rPr>
+      </w:pPr>
+      <w:proofErr w:type="spellStart"/>
+      <w:r>
+        <w:rPr>
+          <w:rFonts w:cs="Arial"/>
+        </w:rPr>
+        <w:t>Pada</w:t>
+      </w:r>
+      <w:proofErr w:type="spellEnd"/>
+      <w:r>
+        <w:rPr>
+          <w:rFonts w:cs="Arial"/>
+        </w:rPr>
+        <w:t xml:space="preserve"> </w:t>
+      </w:r>
+      <w:proofErr w:type="spellStart"/>
+      <w:proofErr w:type="gramStart"/>
+      <w:r>
+        <w:rPr>
+          <w:rFonts w:cs="Arial"/>
+        </w:rPr>
+        <w:t>bab</w:t>
+      </w:r>
+      <w:proofErr w:type="spellEnd"/>
+      <w:proofErr w:type="gramEnd"/>
+      <w:r>
+        <w:rPr>
+          <w:rFonts w:cs="Arial"/>
+        </w:rPr>
+        <w:t xml:space="preserve"> </w:t>
+      </w:r>
+      <w:proofErr w:type="spellStart"/>
+      <w:r>
+        <w:rPr>
+          <w:rFonts w:cs="Arial"/>
+        </w:rPr>
+        <w:t>ini</w:t>
+      </w:r>
+      <w:proofErr w:type="spellEnd"/>
+      <w:r>
+        <w:rPr>
+          <w:rFonts w:cs="Arial"/>
+        </w:rPr>
+        <w:t xml:space="preserve"> </w:t>
+      </w:r>
+      <w:proofErr w:type="spellStart"/>
+      <w:r>
+        <w:rPr>
+          <w:rFonts w:cs="Arial"/>
+        </w:rPr>
+        <w:t>menjelaskan</w:t>
+      </w:r>
+      <w:proofErr w:type="spellEnd"/>
+      <w:r>
+        <w:rPr>
+          <w:rFonts w:cs="Arial"/>
+        </w:rPr>
+        <w:t xml:space="preserve"> </w:t>
+      </w:r>
+      <w:proofErr w:type="spellStart"/>
+      <w:r>
+        <w:rPr>
+          <w:rFonts w:cs="Arial"/>
+        </w:rPr>
+        <w:t>tentang</w:t>
+      </w:r>
+      <w:proofErr w:type="spellEnd"/>
+      <w:r>
+        <w:rPr>
+          <w:rFonts w:cs="Arial"/>
+        </w:rPr>
+        <w:t xml:space="preserve"> </w:t>
+      </w:r>
+      <w:proofErr w:type="spellStart"/>
+      <w:r>
+        <w:rPr>
+          <w:rFonts w:cs="Arial"/>
+        </w:rPr>
+        <w:t>analisis</w:t>
+      </w:r>
+      <w:proofErr w:type="spellEnd"/>
+      <w:r>
+        <w:rPr>
+          <w:rFonts w:cs="Arial"/>
+        </w:rPr>
+        <w:t xml:space="preserve"> </w:t>
+      </w:r>
+      <w:proofErr w:type="spellStart"/>
+      <w:r>
+        <w:rPr>
+          <w:rFonts w:cs="Arial"/>
+        </w:rPr>
+        <w:t>terhadap</w:t>
+      </w:r>
+      <w:proofErr w:type="spellEnd"/>
+      <w:r>
+        <w:rPr>
+          <w:rFonts w:cs="Arial"/>
+        </w:rPr>
+        <w:t xml:space="preserve"> </w:t>
+      </w:r>
+      <w:proofErr w:type="spellStart"/>
+      <w:r>
+        <w:rPr>
+          <w:rFonts w:cs="Arial"/>
+        </w:rPr>
+        <w:t>masalah</w:t>
+      </w:r>
+      <w:proofErr w:type="spellEnd"/>
+      <w:r>
+        <w:rPr>
+          <w:rFonts w:cs="Arial"/>
+        </w:rPr>
+        <w:t xml:space="preserve"> yang </w:t>
+      </w:r>
+      <w:proofErr w:type="spellStart"/>
+      <w:r>
+        <w:rPr>
+          <w:rFonts w:cs="Arial"/>
+        </w:rPr>
+        <w:t>sedang</w:t>
+      </w:r>
+      <w:proofErr w:type="spellEnd"/>
+      <w:r>
+        <w:rPr>
+          <w:rFonts w:cs="Arial"/>
+        </w:rPr>
+        <w:t xml:space="preserve"> </w:t>
+      </w:r>
+      <w:proofErr w:type="spellStart"/>
+      <w:r>
+        <w:rPr>
+          <w:rFonts w:cs="Arial"/>
+        </w:rPr>
+        <w:t>diteliti</w:t>
+      </w:r>
+      <w:proofErr w:type="spellEnd"/>
+      <w:r>
+        <w:rPr>
+          <w:rFonts w:cs="Arial"/>
+        </w:rPr>
+        <w:t xml:space="preserve">, </w:t>
+      </w:r>
+      <w:proofErr w:type="spellStart"/>
+      <w:r>
+        <w:rPr>
+          <w:rFonts w:cs="Arial"/>
+        </w:rPr>
+        <w:t>yaitu</w:t>
+      </w:r>
+      <w:proofErr w:type="spellEnd"/>
+      <w:r>
+        <w:rPr>
+          <w:rFonts w:cs="Arial"/>
+        </w:rPr>
+        <w:t xml:space="preserve"> </w:t>
+      </w:r>
+      <w:proofErr w:type="spellStart"/>
+      <w:r>
+        <w:rPr>
+          <w:rFonts w:cs="Arial"/>
+        </w:rPr>
+        <w:t>berupa</w:t>
+      </w:r>
+      <w:proofErr w:type="spellEnd"/>
+      <w:r>
+        <w:rPr>
+          <w:rFonts w:cs="Arial"/>
+        </w:rPr>
+        <w:t xml:space="preserve"> </w:t>
+      </w:r>
+      <w:proofErr w:type="spellStart"/>
+      <w:r>
+        <w:rPr>
+          <w:rFonts w:cs="Arial"/>
+        </w:rPr>
+        <w:t>aliran</w:t>
+      </w:r>
+      <w:proofErr w:type="spellEnd"/>
+      <w:r>
+        <w:rPr>
+          <w:rFonts w:cs="Arial"/>
+        </w:rPr>
+        <w:t xml:space="preserve"> data </w:t>
+      </w:r>
+      <w:proofErr w:type="spellStart"/>
+      <w:r>
+        <w:rPr>
+          <w:rFonts w:cs="Arial"/>
+        </w:rPr>
+        <w:t>dan</w:t>
+      </w:r>
+      <w:proofErr w:type="spellEnd"/>
+      <w:r>
+        <w:rPr>
+          <w:rFonts w:cs="Arial"/>
+        </w:rPr>
+        <w:t xml:space="preserve"> </w:t>
+      </w:r>
+      <w:proofErr w:type="spellStart"/>
+      <w:r>
+        <w:rPr>
+          <w:rFonts w:cs="Arial"/>
+        </w:rPr>
+        <w:t>informasi</w:t>
+      </w:r>
+      <w:proofErr w:type="spellEnd"/>
+      <w:r>
+        <w:rPr>
+          <w:rFonts w:cs="Arial"/>
+        </w:rPr>
+        <w:t xml:space="preserve">, yang </w:t>
+      </w:r>
+      <w:proofErr w:type="spellStart"/>
+      <w:r>
+        <w:rPr>
+          <w:rFonts w:cs="Arial"/>
+        </w:rPr>
+        <w:t>meliputi</w:t>
+      </w:r>
+      <w:proofErr w:type="spellEnd"/>
+      <w:r>
+        <w:rPr>
+          <w:rFonts w:cs="Arial"/>
+        </w:rPr>
+        <w:t xml:space="preserve">: </w:t>
+      </w:r>
+      <w:proofErr w:type="spellStart"/>
+      <w:r>
+        <w:rPr>
+          <w:rFonts w:cs="Arial"/>
+        </w:rPr>
+        <w:t>analis</w:t>
+      </w:r>
+      <w:proofErr w:type="spellEnd"/>
+      <w:r>
+        <w:rPr>
+          <w:rFonts w:cs="Arial"/>
+        </w:rPr>
+        <w:t xml:space="preserve"> </w:t>
+      </w:r>
+      <w:proofErr w:type="spellStart"/>
+      <w:r>
+        <w:rPr>
+          <w:rFonts w:cs="Arial"/>
+        </w:rPr>
+        <w:t>prosedur</w:t>
+      </w:r>
+      <w:proofErr w:type="spellEnd"/>
+      <w:r>
+        <w:rPr>
+          <w:rFonts w:cs="Arial"/>
+        </w:rPr>
+        <w:t xml:space="preserve">, </w:t>
+      </w:r>
+      <w:proofErr w:type="spellStart"/>
+      <w:r>
+        <w:rPr>
+          <w:rFonts w:cs="Arial"/>
+        </w:rPr>
+        <w:t>analis</w:t>
+      </w:r>
+      <w:proofErr w:type="spellEnd"/>
+      <w:r>
+        <w:rPr>
+          <w:rFonts w:cs="Arial"/>
+        </w:rPr>
+        <w:t xml:space="preserve"> </w:t>
+      </w:r>
+      <w:proofErr w:type="spellStart"/>
+      <w:r>
+        <w:rPr>
+          <w:rFonts w:cs="Arial"/>
+        </w:rPr>
+        <w:t>dokumen</w:t>
+      </w:r>
+      <w:proofErr w:type="spellEnd"/>
+      <w:r>
+        <w:rPr>
+          <w:rFonts w:cs="Arial"/>
+        </w:rPr>
+        <w:t xml:space="preserve">, </w:t>
+      </w:r>
+      <w:proofErr w:type="spellStart"/>
+      <w:r>
+        <w:rPr>
+          <w:rFonts w:cs="Arial"/>
+        </w:rPr>
+        <w:t>analis</w:t>
+      </w:r>
+      <w:proofErr w:type="spellEnd"/>
+      <w:r>
+        <w:rPr>
+          <w:rFonts w:cs="Arial"/>
+        </w:rPr>
+        <w:t xml:space="preserve"> data </w:t>
+      </w:r>
+      <w:proofErr w:type="spellStart"/>
+      <w:r>
+        <w:rPr>
+          <w:rFonts w:cs="Arial"/>
+        </w:rPr>
+        <w:t>dan</w:t>
+      </w:r>
+      <w:proofErr w:type="spellEnd"/>
+      <w:r>
+        <w:rPr>
+          <w:rFonts w:cs="Arial"/>
+        </w:rPr>
+        <w:t xml:space="preserve"> </w:t>
+      </w:r>
+      <w:proofErr w:type="spellStart"/>
+      <w:r>
+        <w:rPr>
+          <w:rFonts w:cs="Arial"/>
+        </w:rPr>
+        <w:t>informasi</w:t>
+      </w:r>
+      <w:proofErr w:type="spellEnd"/>
+      <w:r>
+        <w:rPr>
+          <w:rFonts w:cs="Arial"/>
+        </w:rPr>
+        <w:t xml:space="preserve">, </w:t>
+      </w:r>
+      <w:proofErr w:type="spellStart"/>
+      <w:r>
+        <w:rPr>
+          <w:rFonts w:cs="Arial"/>
+        </w:rPr>
+        <w:t>serta</w:t>
+      </w:r>
+      <w:proofErr w:type="spellEnd"/>
+      <w:r>
+        <w:rPr>
+          <w:rFonts w:cs="Arial"/>
+        </w:rPr>
+        <w:t xml:space="preserve"> </w:t>
+      </w:r>
+      <w:proofErr w:type="spellStart"/>
+      <w:r>
+        <w:rPr>
+          <w:rFonts w:cs="Arial"/>
+        </w:rPr>
+        <w:t>evaluasi</w:t>
+      </w:r>
+      <w:proofErr w:type="spellEnd"/>
+      <w:r>
+        <w:rPr>
+          <w:rFonts w:cs="Arial"/>
+        </w:rPr>
+        <w:t xml:space="preserve"> system yang </w:t>
+      </w:r>
+      <w:proofErr w:type="spellStart"/>
+      <w:r>
+        <w:rPr>
+          <w:rFonts w:cs="Arial"/>
+        </w:rPr>
+        <w:t>sedang</w:t>
+      </w:r>
+      <w:proofErr w:type="spellEnd"/>
+      <w:r>
+        <w:rPr>
+          <w:rFonts w:cs="Arial"/>
+        </w:rPr>
+        <w:t xml:space="preserve"> </w:t>
+      </w:r>
+      <w:proofErr w:type="spellStart"/>
+      <w:r>
+        <w:rPr>
+          <w:rFonts w:cs="Arial"/>
+        </w:rPr>
+        <w:t>berjalan</w:t>
+      </w:r>
+      <w:proofErr w:type="spellEnd"/>
+      <w:r>
+        <w:rPr>
+          <w:rFonts w:cs="Arial"/>
+        </w:rPr>
+        <w:t>.</w:t>
+      </w:r>
     </w:p>
     <w:p>
       <w:pPr>
@@ -9513,7 +9921,6 @@
         <w:ind w:left="567"/>
         <w:rPr>
           <w:rFonts w:cs="Arial"/>
-          <w:szCs w:val="24"/>
         </w:rPr>
       </w:pPr>
     </w:p>
@@ -9526,25 +9933,205 @@
         <w:ind w:left="567"/>
         <w:rPr>
           <w:rFonts w:cs="Arial"/>
-          <w:szCs w:val="24"/>
-        </w:rPr>
-      </w:pPr>
+        </w:rPr>
+      </w:pPr>
+      <w:r>
+        <w:rPr>
+          <w:rFonts w:cs="Arial"/>
+        </w:rPr>
+        <w:t>BAB V. PERANCANGAN PROGRAM APLIKASI</w:t>
+      </w:r>
+    </w:p>
+    <w:p>
+      <w:pPr>
+        <w:ind w:left="1330"/>
+        <w:rPr>
+          <w:rFonts w:cs="Arial"/>
+        </w:rPr>
+      </w:pPr>
+      <w:proofErr w:type="spellStart"/>
+      <w:r>
+        <w:rPr>
+          <w:rFonts w:cs="Arial"/>
+        </w:rPr>
+        <w:t>Pada</w:t>
+      </w:r>
+      <w:proofErr w:type="spellEnd"/>
+      <w:r>
+        <w:rPr>
+          <w:rFonts w:cs="Arial"/>
+        </w:rPr>
+        <w:t xml:space="preserve"> </w:t>
+      </w:r>
+      <w:proofErr w:type="spellStart"/>
       <w:proofErr w:type="gramStart"/>
       <w:r>
         <w:rPr>
           <w:rFonts w:cs="Arial"/>
-          <w:szCs w:val="24"/>
-        </w:rPr>
-        <w:lastRenderedPageBreak/>
-        <w:t>BAB IV.</w:t>
-      </w:r>
+        </w:rPr>
+        <w:t>bab</w:t>
+      </w:r>
+      <w:proofErr w:type="spellEnd"/>
       <w:proofErr w:type="gramEnd"/>
       <w:r>
         <w:rPr>
           <w:rFonts w:cs="Arial"/>
-          <w:szCs w:val="24"/>
-        </w:rPr>
-        <w:t xml:space="preserve"> ANALIS DAN PEMBAHASAN MASALAH </w:t>
+        </w:rPr>
+        <w:t xml:space="preserve"> </w:t>
+      </w:r>
+      <w:proofErr w:type="spellStart"/>
+      <w:r>
+        <w:rPr>
+          <w:rFonts w:cs="Arial"/>
+        </w:rPr>
+        <w:t>ini</w:t>
+      </w:r>
+      <w:proofErr w:type="spellEnd"/>
+      <w:r>
+        <w:rPr>
+          <w:rFonts w:cs="Arial"/>
+        </w:rPr>
+        <w:t xml:space="preserve"> </w:t>
+      </w:r>
+      <w:proofErr w:type="spellStart"/>
+      <w:r>
+        <w:rPr>
+          <w:rFonts w:cs="Arial"/>
+        </w:rPr>
+        <w:t>berisi</w:t>
+      </w:r>
+      <w:proofErr w:type="spellEnd"/>
+      <w:r>
+        <w:rPr>
+          <w:rFonts w:cs="Arial"/>
+        </w:rPr>
+        <w:t xml:space="preserve"> </w:t>
+      </w:r>
+      <w:proofErr w:type="spellStart"/>
+      <w:r>
+        <w:rPr>
+          <w:rFonts w:cs="Arial"/>
+        </w:rPr>
+        <w:t>tahap-tahap</w:t>
+      </w:r>
+      <w:proofErr w:type="spellEnd"/>
+      <w:r>
+        <w:rPr>
+          <w:rFonts w:cs="Arial"/>
+        </w:rPr>
+        <w:t xml:space="preserve"> </w:t>
+      </w:r>
+      <w:proofErr w:type="spellStart"/>
+      <w:r>
+        <w:rPr>
+          <w:rFonts w:cs="Arial"/>
+        </w:rPr>
+        <w:t>perancangan</w:t>
+      </w:r>
+      <w:proofErr w:type="spellEnd"/>
+      <w:r>
+        <w:rPr>
+          <w:rFonts w:cs="Arial"/>
+        </w:rPr>
+        <w:t xml:space="preserve"> program </w:t>
+      </w:r>
+      <w:proofErr w:type="spellStart"/>
+      <w:r>
+        <w:rPr>
+          <w:rFonts w:cs="Arial"/>
+        </w:rPr>
+        <w:t>aplikasi</w:t>
+      </w:r>
+      <w:proofErr w:type="spellEnd"/>
+      <w:r>
+        <w:rPr>
+          <w:rFonts w:cs="Arial"/>
+        </w:rPr>
+        <w:t xml:space="preserve"> yang </w:t>
+      </w:r>
+      <w:proofErr w:type="spellStart"/>
+      <w:r>
+        <w:rPr>
+          <w:rFonts w:cs="Arial"/>
+        </w:rPr>
+        <w:t>meliputi</w:t>
+      </w:r>
+      <w:proofErr w:type="spellEnd"/>
+      <w:r>
+        <w:rPr>
+          <w:rFonts w:cs="Arial"/>
+        </w:rPr>
+        <w:t xml:space="preserve"> </w:t>
+      </w:r>
+      <w:proofErr w:type="spellStart"/>
+      <w:r>
+        <w:rPr>
+          <w:rFonts w:cs="Arial"/>
+        </w:rPr>
+        <w:t>perancangan</w:t>
+      </w:r>
+      <w:proofErr w:type="spellEnd"/>
+      <w:r>
+        <w:rPr>
+          <w:rFonts w:cs="Arial"/>
+        </w:rPr>
+        <w:t xml:space="preserve"> </w:t>
+      </w:r>
+      <w:proofErr w:type="spellStart"/>
+      <w:r>
+        <w:rPr>
+          <w:rFonts w:cs="Arial"/>
+        </w:rPr>
+        <w:t>makro</w:t>
+      </w:r>
+      <w:proofErr w:type="spellEnd"/>
+      <w:r>
+        <w:rPr>
+          <w:rFonts w:cs="Arial"/>
+        </w:rPr>
+        <w:t xml:space="preserve"> </w:t>
+      </w:r>
+      <w:proofErr w:type="spellStart"/>
+      <w:r>
+        <w:rPr>
+          <w:rFonts w:cs="Arial"/>
+        </w:rPr>
+        <w:t>dan</w:t>
+      </w:r>
+      <w:proofErr w:type="spellEnd"/>
+      <w:r>
+        <w:rPr>
+          <w:rFonts w:cs="Arial"/>
+        </w:rPr>
+        <w:t xml:space="preserve"> </w:t>
+      </w:r>
+      <w:proofErr w:type="spellStart"/>
+      <w:r>
+        <w:rPr>
+          <w:rFonts w:cs="Arial"/>
+        </w:rPr>
+        <w:t>implementasi</w:t>
+      </w:r>
+      <w:proofErr w:type="spellEnd"/>
+      <w:r>
+        <w:rPr>
+          <w:rFonts w:cs="Arial"/>
+        </w:rPr>
+        <w:t xml:space="preserve"> </w:t>
+      </w:r>
+      <w:proofErr w:type="spellStart"/>
+      <w:r>
+        <w:rPr>
+          <w:rFonts w:cs="Arial"/>
+        </w:rPr>
+        <w:t>sistem</w:t>
+      </w:r>
+      <w:proofErr w:type="spellEnd"/>
+      <w:r>
+        <w:rPr>
+          <w:rFonts w:cs="Arial"/>
+        </w:rPr>
+        <w:t>.</w:t>
       </w:r>
     </w:p>
     <w:p>
@@ -9558,386 +10145,6 @@
           <w:rFonts w:cs="Arial"/>
         </w:rPr>
       </w:pPr>
-      <w:proofErr w:type="spellStart"/>
-      <w:r>
-        <w:rPr>
-          <w:rFonts w:cs="Arial"/>
-        </w:rPr>
-        <w:t>Pada</w:t>
-      </w:r>
-      <w:proofErr w:type="spellEnd"/>
-      <w:r>
-        <w:rPr>
-          <w:rFonts w:cs="Arial"/>
-        </w:rPr>
-        <w:t xml:space="preserve"> </w:t>
-      </w:r>
-      <w:proofErr w:type="spellStart"/>
-      <w:proofErr w:type="gramStart"/>
-      <w:r>
-        <w:rPr>
-          <w:rFonts w:cs="Arial"/>
-        </w:rPr>
-        <w:t>bab</w:t>
-      </w:r>
-      <w:proofErr w:type="spellEnd"/>
-      <w:proofErr w:type="gramEnd"/>
-      <w:r>
-        <w:rPr>
-          <w:rFonts w:cs="Arial"/>
-        </w:rPr>
-        <w:t xml:space="preserve"> </w:t>
-      </w:r>
-      <w:proofErr w:type="spellStart"/>
-      <w:r>
-        <w:rPr>
-          <w:rFonts w:cs="Arial"/>
-        </w:rPr>
-        <w:t>ini</w:t>
-      </w:r>
-      <w:proofErr w:type="spellEnd"/>
-      <w:r>
-        <w:rPr>
-          <w:rFonts w:cs="Arial"/>
-        </w:rPr>
-        <w:t xml:space="preserve"> </w:t>
-      </w:r>
-      <w:proofErr w:type="spellStart"/>
-      <w:r>
-        <w:rPr>
-          <w:rFonts w:cs="Arial"/>
-        </w:rPr>
-        <w:t>menjelaskan</w:t>
-      </w:r>
-      <w:proofErr w:type="spellEnd"/>
-      <w:r>
-        <w:rPr>
-          <w:rFonts w:cs="Arial"/>
-        </w:rPr>
-        <w:t xml:space="preserve"> </w:t>
-      </w:r>
-      <w:proofErr w:type="spellStart"/>
-      <w:r>
-        <w:rPr>
-          <w:rFonts w:cs="Arial"/>
-        </w:rPr>
-        <w:t>tentang</w:t>
-      </w:r>
-      <w:proofErr w:type="spellEnd"/>
-      <w:r>
-        <w:rPr>
-          <w:rFonts w:cs="Arial"/>
-        </w:rPr>
-        <w:t xml:space="preserve"> </w:t>
-      </w:r>
-      <w:proofErr w:type="spellStart"/>
-      <w:r>
-        <w:rPr>
-          <w:rFonts w:cs="Arial"/>
-        </w:rPr>
-        <w:t>analisis</w:t>
-      </w:r>
-      <w:proofErr w:type="spellEnd"/>
-      <w:r>
-        <w:rPr>
-          <w:rFonts w:cs="Arial"/>
-        </w:rPr>
-        <w:t xml:space="preserve"> </w:t>
-      </w:r>
-      <w:proofErr w:type="spellStart"/>
-      <w:r>
-        <w:rPr>
-          <w:rFonts w:cs="Arial"/>
-        </w:rPr>
-        <w:t>terhadap</w:t>
-      </w:r>
-      <w:proofErr w:type="spellEnd"/>
-      <w:r>
-        <w:rPr>
-          <w:rFonts w:cs="Arial"/>
-        </w:rPr>
-        <w:t xml:space="preserve"> </w:t>
-      </w:r>
-      <w:proofErr w:type="spellStart"/>
-      <w:r>
-        <w:rPr>
-          <w:rFonts w:cs="Arial"/>
-        </w:rPr>
-        <w:t>masalah</w:t>
-      </w:r>
-      <w:proofErr w:type="spellEnd"/>
-      <w:r>
-        <w:rPr>
-          <w:rFonts w:cs="Arial"/>
-        </w:rPr>
-        <w:t xml:space="preserve"> yang </w:t>
-      </w:r>
-      <w:proofErr w:type="spellStart"/>
-      <w:r>
-        <w:rPr>
-          <w:rFonts w:cs="Arial"/>
-        </w:rPr>
-        <w:t>sedang</w:t>
-      </w:r>
-      <w:proofErr w:type="spellEnd"/>
-      <w:r>
-        <w:rPr>
-          <w:rFonts w:cs="Arial"/>
-        </w:rPr>
-        <w:t xml:space="preserve"> </w:t>
-      </w:r>
-      <w:proofErr w:type="spellStart"/>
-      <w:r>
-        <w:rPr>
-          <w:rFonts w:cs="Arial"/>
-        </w:rPr>
-        <w:t>diteliti</w:t>
-      </w:r>
-      <w:proofErr w:type="spellEnd"/>
-      <w:r>
-        <w:rPr>
-          <w:rFonts w:cs="Arial"/>
-        </w:rPr>
-        <w:t xml:space="preserve">, </w:t>
-      </w:r>
-      <w:proofErr w:type="spellStart"/>
-      <w:r>
-        <w:rPr>
-          <w:rFonts w:cs="Arial"/>
-        </w:rPr>
-        <w:t>yaitu</w:t>
-      </w:r>
-      <w:proofErr w:type="spellEnd"/>
-      <w:r>
-        <w:rPr>
-          <w:rFonts w:cs="Arial"/>
-        </w:rPr>
-        <w:t xml:space="preserve"> </w:t>
-      </w:r>
-      <w:proofErr w:type="spellStart"/>
-      <w:r>
-        <w:rPr>
-          <w:rFonts w:cs="Arial"/>
-        </w:rPr>
-        <w:t>berupa</w:t>
-      </w:r>
-      <w:proofErr w:type="spellEnd"/>
-      <w:r>
-        <w:rPr>
-          <w:rFonts w:cs="Arial"/>
-        </w:rPr>
-        <w:t xml:space="preserve"> </w:t>
-      </w:r>
-      <w:proofErr w:type="spellStart"/>
-      <w:r>
-        <w:rPr>
-          <w:rFonts w:cs="Arial"/>
-        </w:rPr>
-        <w:t>aliran</w:t>
-      </w:r>
-      <w:proofErr w:type="spellEnd"/>
-      <w:r>
-        <w:rPr>
-          <w:rFonts w:cs="Arial"/>
-        </w:rPr>
-        <w:t xml:space="preserve"> data </w:t>
-      </w:r>
-      <w:proofErr w:type="spellStart"/>
-      <w:r>
-        <w:rPr>
-          <w:rFonts w:cs="Arial"/>
-        </w:rPr>
-        <w:t>dan</w:t>
-      </w:r>
-      <w:proofErr w:type="spellEnd"/>
-      <w:r>
-        <w:rPr>
-          <w:rFonts w:cs="Arial"/>
-        </w:rPr>
-        <w:t xml:space="preserve"> </w:t>
-      </w:r>
-      <w:proofErr w:type="spellStart"/>
-      <w:r>
-        <w:rPr>
-          <w:rFonts w:cs="Arial"/>
-        </w:rPr>
-        <w:t>informasi</w:t>
-      </w:r>
-      <w:proofErr w:type="spellEnd"/>
-      <w:r>
-        <w:rPr>
-          <w:rFonts w:cs="Arial"/>
-        </w:rPr>
-        <w:t xml:space="preserve">, yang </w:t>
-      </w:r>
-      <w:proofErr w:type="spellStart"/>
-      <w:r>
-        <w:rPr>
-          <w:rFonts w:cs="Arial"/>
-        </w:rPr>
-        <w:t>meliputi</w:t>
-      </w:r>
-      <w:proofErr w:type="spellEnd"/>
-      <w:r>
-        <w:rPr>
-          <w:rFonts w:cs="Arial"/>
-        </w:rPr>
-        <w:t xml:space="preserve">: </w:t>
-      </w:r>
-      <w:proofErr w:type="spellStart"/>
-      <w:r>
-        <w:rPr>
-          <w:rFonts w:cs="Arial"/>
-        </w:rPr>
-        <w:t>analis</w:t>
-      </w:r>
-      <w:proofErr w:type="spellEnd"/>
-      <w:r>
-        <w:rPr>
-          <w:rFonts w:cs="Arial"/>
-        </w:rPr>
-        <w:t xml:space="preserve"> </w:t>
-      </w:r>
-      <w:proofErr w:type="spellStart"/>
-      <w:r>
-        <w:rPr>
-          <w:rFonts w:cs="Arial"/>
-        </w:rPr>
-        <w:t>prosedur</w:t>
-      </w:r>
-      <w:proofErr w:type="spellEnd"/>
-      <w:r>
-        <w:rPr>
-          <w:rFonts w:cs="Arial"/>
-        </w:rPr>
-        <w:t xml:space="preserve">, </w:t>
-      </w:r>
-      <w:proofErr w:type="spellStart"/>
-      <w:r>
-        <w:rPr>
-          <w:rFonts w:cs="Arial"/>
-        </w:rPr>
-        <w:t>analis</w:t>
-      </w:r>
-      <w:proofErr w:type="spellEnd"/>
-      <w:r>
-        <w:rPr>
-          <w:rFonts w:cs="Arial"/>
-        </w:rPr>
-        <w:t xml:space="preserve"> </w:t>
-      </w:r>
-      <w:proofErr w:type="spellStart"/>
-      <w:r>
-        <w:rPr>
-          <w:rFonts w:cs="Arial"/>
-        </w:rPr>
-        <w:t>dokumen</w:t>
-      </w:r>
-      <w:proofErr w:type="spellEnd"/>
-      <w:r>
-        <w:rPr>
-          <w:rFonts w:cs="Arial"/>
-        </w:rPr>
-        <w:t xml:space="preserve">, </w:t>
-      </w:r>
-      <w:proofErr w:type="spellStart"/>
-      <w:r>
-        <w:rPr>
-          <w:rFonts w:cs="Arial"/>
-        </w:rPr>
-        <w:t>analis</w:t>
-      </w:r>
-      <w:proofErr w:type="spellEnd"/>
-      <w:r>
-        <w:rPr>
-          <w:rFonts w:cs="Arial"/>
-        </w:rPr>
-        <w:t xml:space="preserve"> data </w:t>
-      </w:r>
-      <w:proofErr w:type="spellStart"/>
-      <w:r>
-        <w:rPr>
-          <w:rFonts w:cs="Arial"/>
-        </w:rPr>
-        <w:t>dan</w:t>
-      </w:r>
-      <w:proofErr w:type="spellEnd"/>
-      <w:r>
-        <w:rPr>
-          <w:rFonts w:cs="Arial"/>
-        </w:rPr>
-        <w:t xml:space="preserve"> </w:t>
-      </w:r>
-      <w:proofErr w:type="spellStart"/>
-      <w:r>
-        <w:rPr>
-          <w:rFonts w:cs="Arial"/>
-        </w:rPr>
-        <w:t>informasi</w:t>
-      </w:r>
-      <w:proofErr w:type="spellEnd"/>
-      <w:r>
-        <w:rPr>
-          <w:rFonts w:cs="Arial"/>
-        </w:rPr>
-        <w:t xml:space="preserve">, </w:t>
-      </w:r>
-      <w:proofErr w:type="spellStart"/>
-      <w:r>
-        <w:rPr>
-          <w:rFonts w:cs="Arial"/>
-        </w:rPr>
-        <w:t>serta</w:t>
-      </w:r>
-      <w:proofErr w:type="spellEnd"/>
-      <w:r>
-        <w:rPr>
-          <w:rFonts w:cs="Arial"/>
-        </w:rPr>
-        <w:t xml:space="preserve"> </w:t>
-      </w:r>
-      <w:proofErr w:type="spellStart"/>
-      <w:r>
-        <w:rPr>
-          <w:rFonts w:cs="Arial"/>
-        </w:rPr>
-        <w:t>evaluasi</w:t>
-      </w:r>
-      <w:proofErr w:type="spellEnd"/>
-      <w:r>
-        <w:rPr>
-          <w:rFonts w:cs="Arial"/>
-        </w:rPr>
-        <w:t xml:space="preserve"> system yang </w:t>
-      </w:r>
-      <w:proofErr w:type="spellStart"/>
-      <w:r>
-        <w:rPr>
-          <w:rFonts w:cs="Arial"/>
-        </w:rPr>
-        <w:t>sedang</w:t>
-      </w:r>
-      <w:proofErr w:type="spellEnd"/>
-      <w:r>
-        <w:rPr>
-          <w:rFonts w:cs="Arial"/>
-        </w:rPr>
-        <w:t xml:space="preserve"> </w:t>
-      </w:r>
-      <w:proofErr w:type="spellStart"/>
-      <w:r>
-        <w:rPr>
-          <w:rFonts w:cs="Arial"/>
-        </w:rPr>
-        <w:t>berjalan</w:t>
-      </w:r>
-      <w:proofErr w:type="spellEnd"/>
-      <w:r>
-        <w:rPr>
-          <w:rFonts w:cs="Arial"/>
-        </w:rPr>
-        <w:t>.</w:t>
-      </w:r>
     </w:p>
     <w:p>
       <w:pPr>
@@ -9950,266 +10157,24 @@
           <w:rFonts w:cs="Arial"/>
         </w:rPr>
       </w:pPr>
+      <w:proofErr w:type="gramStart"/>
+      <w:r>
+        <w:rPr>
+          <w:rFonts w:cs="Arial"/>
+        </w:rPr>
+        <w:t>BAB VI.</w:t>
+      </w:r>
+      <w:proofErr w:type="gramEnd"/>
+      <w:r>
+        <w:rPr>
+          <w:rFonts w:cs="Arial"/>
+        </w:rPr>
+        <w:t xml:space="preserve"> KESIMPULAN DAN SARAN </w:t>
+      </w:r>
     </w:p>
     <w:p>
       <w:pPr>
-        <w:widowControl w:val="0"/>
-        <w:autoSpaceDE w:val="0"/>
-        <w:autoSpaceDN w:val="0"/>
-        <w:adjustRightInd w:val="0"/>
-        <w:ind w:left="567"/>
-        <w:rPr>
-          <w:rFonts w:cs="Arial"/>
-        </w:rPr>
-      </w:pPr>
-      <w:r>
-        <w:rPr>
-          <w:rFonts w:cs="Arial"/>
-        </w:rPr>
-        <w:t>BAB V. PERANCANGAN PROGRAM APLIKASI</w:t>
-      </w:r>
-    </w:p>
-    <w:p>
-      <w:pPr>
-        <w:widowControl w:val="0"/>
-        <w:autoSpaceDE w:val="0"/>
-        <w:autoSpaceDN w:val="0"/>
-        <w:adjustRightInd w:val="0"/>
-        <w:ind w:left="567"/>
-        <w:rPr>
-          <w:rFonts w:cs="Arial"/>
-        </w:rPr>
-      </w:pPr>
-      <w:proofErr w:type="spellStart"/>
-      <w:r>
-        <w:rPr>
-          <w:rFonts w:cs="Arial"/>
-        </w:rPr>
-        <w:t>Pada</w:t>
-      </w:r>
-      <w:proofErr w:type="spellEnd"/>
-      <w:r>
-        <w:rPr>
-          <w:rFonts w:cs="Arial"/>
-        </w:rPr>
-        <w:t xml:space="preserve"> </w:t>
-      </w:r>
-      <w:proofErr w:type="spellStart"/>
-      <w:proofErr w:type="gramStart"/>
-      <w:r>
-        <w:rPr>
-          <w:rFonts w:cs="Arial"/>
-        </w:rPr>
-        <w:t>bab</w:t>
-      </w:r>
-      <w:proofErr w:type="spellEnd"/>
-      <w:proofErr w:type="gramEnd"/>
-      <w:r>
-        <w:rPr>
-          <w:rFonts w:cs="Arial"/>
-        </w:rPr>
-        <w:t xml:space="preserve"> </w:t>
-      </w:r>
-      <w:proofErr w:type="spellStart"/>
-      <w:r>
-        <w:rPr>
-          <w:rFonts w:cs="Arial"/>
-        </w:rPr>
-        <w:t>ini</w:t>
-      </w:r>
-      <w:proofErr w:type="spellEnd"/>
-      <w:r>
-        <w:rPr>
-          <w:rFonts w:cs="Arial"/>
-        </w:rPr>
-        <w:t xml:space="preserve"> </w:t>
-      </w:r>
-      <w:proofErr w:type="spellStart"/>
-      <w:r>
-        <w:rPr>
-          <w:rFonts w:cs="Arial"/>
-        </w:rPr>
-        <w:t>berisi</w:t>
-      </w:r>
-      <w:proofErr w:type="spellEnd"/>
-      <w:r>
-        <w:rPr>
-          <w:rFonts w:cs="Arial"/>
-        </w:rPr>
-        <w:t xml:space="preserve"> </w:t>
-      </w:r>
-      <w:proofErr w:type="spellStart"/>
-      <w:r>
-        <w:rPr>
-          <w:rFonts w:cs="Arial"/>
-        </w:rPr>
-        <w:t>tahap-tahap</w:t>
-      </w:r>
-      <w:proofErr w:type="spellEnd"/>
-      <w:r>
-        <w:rPr>
-          <w:rFonts w:cs="Arial"/>
-        </w:rPr>
-        <w:t xml:space="preserve"> </w:t>
-      </w:r>
-      <w:proofErr w:type="spellStart"/>
-      <w:r>
-        <w:rPr>
-          <w:rFonts w:cs="Arial"/>
-        </w:rPr>
-        <w:t>perancangan</w:t>
-      </w:r>
-      <w:proofErr w:type="spellEnd"/>
-      <w:r>
-        <w:rPr>
-          <w:rFonts w:cs="Arial"/>
-        </w:rPr>
-        <w:t xml:space="preserve"> program </w:t>
-      </w:r>
-      <w:proofErr w:type="spellStart"/>
-      <w:r>
-        <w:rPr>
-          <w:rFonts w:cs="Arial"/>
-        </w:rPr>
-        <w:t>aplikasi</w:t>
-      </w:r>
-      <w:proofErr w:type="spellEnd"/>
-      <w:r>
-        <w:rPr>
-          <w:rFonts w:cs="Arial"/>
-        </w:rPr>
-        <w:t xml:space="preserve"> yang </w:t>
-      </w:r>
-      <w:proofErr w:type="spellStart"/>
-      <w:r>
-        <w:rPr>
-          <w:rFonts w:cs="Arial"/>
-        </w:rPr>
-        <w:t>meliputi</w:t>
-      </w:r>
-      <w:proofErr w:type="spellEnd"/>
-      <w:r>
-        <w:rPr>
-          <w:rFonts w:cs="Arial"/>
-        </w:rPr>
-        <w:t xml:space="preserve"> </w:t>
-      </w:r>
-      <w:proofErr w:type="spellStart"/>
-      <w:r>
-        <w:rPr>
-          <w:rFonts w:cs="Arial"/>
-        </w:rPr>
-        <w:t>perancangan</w:t>
-      </w:r>
-      <w:proofErr w:type="spellEnd"/>
-      <w:r>
-        <w:rPr>
-          <w:rFonts w:cs="Arial"/>
-        </w:rPr>
-        <w:t xml:space="preserve"> </w:t>
-      </w:r>
-      <w:proofErr w:type="spellStart"/>
-      <w:r>
-        <w:rPr>
-          <w:rFonts w:cs="Arial"/>
-        </w:rPr>
-        <w:t>makro</w:t>
-      </w:r>
-      <w:proofErr w:type="spellEnd"/>
-      <w:r>
-        <w:rPr>
-          <w:rFonts w:cs="Arial"/>
-        </w:rPr>
-        <w:t xml:space="preserve"> </w:t>
-      </w:r>
-      <w:proofErr w:type="spellStart"/>
-      <w:r>
-        <w:rPr>
-          <w:rFonts w:cs="Arial"/>
-        </w:rPr>
-        <w:t>dan</w:t>
-      </w:r>
-      <w:proofErr w:type="spellEnd"/>
-      <w:r>
-        <w:rPr>
-          <w:rFonts w:cs="Arial"/>
-        </w:rPr>
-        <w:t xml:space="preserve"> </w:t>
-      </w:r>
-      <w:proofErr w:type="spellStart"/>
-      <w:r>
-        <w:rPr>
-          <w:rFonts w:cs="Arial"/>
-        </w:rPr>
-        <w:t>implementasi</w:t>
-      </w:r>
-      <w:proofErr w:type="spellEnd"/>
-      <w:r>
-        <w:rPr>
-          <w:rFonts w:cs="Arial"/>
-        </w:rPr>
-        <w:t xml:space="preserve"> </w:t>
-      </w:r>
-      <w:proofErr w:type="spellStart"/>
-      <w:r>
-        <w:rPr>
-          <w:rFonts w:cs="Arial"/>
-        </w:rPr>
-        <w:t>sistem</w:t>
-      </w:r>
-      <w:proofErr w:type="spellEnd"/>
-      <w:r>
-        <w:rPr>
-          <w:rFonts w:cs="Arial"/>
-        </w:rPr>
-        <w:t>.</w:t>
-      </w:r>
-    </w:p>
-    <w:p>
-      <w:pPr>
-        <w:widowControl w:val="0"/>
-        <w:autoSpaceDE w:val="0"/>
-        <w:autoSpaceDN w:val="0"/>
-        <w:adjustRightInd w:val="0"/>
-        <w:ind w:left="567"/>
-        <w:rPr>
-          <w:rFonts w:cs="Arial"/>
-        </w:rPr>
-      </w:pPr>
-    </w:p>
-    <w:p>
-      <w:pPr>
-        <w:widowControl w:val="0"/>
-        <w:autoSpaceDE w:val="0"/>
-        <w:autoSpaceDN w:val="0"/>
-        <w:adjustRightInd w:val="0"/>
-        <w:ind w:left="567"/>
-        <w:rPr>
-          <w:rFonts w:cs="Arial"/>
-        </w:rPr>
-      </w:pPr>
-      <w:proofErr w:type="gramStart"/>
-      <w:r>
-        <w:rPr>
-          <w:rFonts w:cs="Arial"/>
-        </w:rPr>
-        <w:t>BAB VI.</w:t>
-      </w:r>
-      <w:proofErr w:type="gramEnd"/>
-      <w:r>
-        <w:rPr>
-          <w:rFonts w:cs="Arial"/>
-        </w:rPr>
-        <w:t xml:space="preserve"> KESIMPULAN DAN SARAN </w:t>
-      </w:r>
-    </w:p>
-    <w:p>
-      <w:pPr>
-        <w:widowControl w:val="0"/>
-        <w:autoSpaceDE w:val="0"/>
-        <w:autoSpaceDN w:val="0"/>
-        <w:adjustRightInd w:val="0"/>
-        <w:ind w:left="567"/>
+        <w:ind w:left="1330"/>
         <w:rPr>
           <w:rFonts w:cs="Arial"/>
           <w:szCs w:val="24"/>

</xml_diff>